<commit_message>
adding final versions of reports
</commit_message>
<xml_diff>
--- a/Yelp Capstone.docx
+++ b/Yelp Capstone.docx
@@ -7,7 +7,7 @@
         <w:pStyle w:val="Heading1"/>
       </w:pPr>
       <w:r>
-        <w:t xml:space="preserve">Milestone Report </w:t>
+        <w:t>Yelp Capstone Report</w:t>
       </w:r>
     </w:p>
     <w:p/>
@@ -16,8 +16,18 @@
         <w:spacing w:after="0" w:line="240" w:lineRule="auto"/>
       </w:pPr>
       <w:r>
-        <w:t>Yelp provides a challenge for people to conduct research or analysis using their dataset and is currently in the 13 round of the challenge. For this iteration, they’ve updated the dataset and it includes information about 156,000 local businesses in 12 metropolitan areas. For this capstone project, I will build a restaurant recommendation system for users utilizing a combination of two methods: content-based filtering and collaborative filtering. </w:t>
-      </w:r>
+        <w:t xml:space="preserve">Yelp provides a challenge for people to conduct research or analysis using their dataset and is currently in the 13 </w:t>
+      </w:r>
+      <w:proofErr w:type="gramStart"/>
+      <w:r>
+        <w:t>round</w:t>
+      </w:r>
+      <w:proofErr w:type="gramEnd"/>
+      <w:r>
+        <w:t xml:space="preserve"> of the challenge. For this iteration, they’ve updated the dataset and it includes information about 156,000 local businesses in 12 metropolitan areas. For this capstone project, I will build a restaurant recommendation system for users utilizing a combination of two methods: content-based filtering and collaborative filtering. </w:t>
+      </w:r>
+      <w:bookmarkStart w:id="0" w:name="_GoBack"/>
+      <w:bookmarkEnd w:id="0"/>
     </w:p>
     <w:p>
       <w:pPr>
@@ -29,7 +39,15 @@
         <w:spacing w:after="0" w:line="240" w:lineRule="auto"/>
       </w:pPr>
       <w:r>
-        <w:t>An example of a question being explored could be: “what is the best steakhouse to recommend to a user?” Using content-based filtering, we can recommend a steakhouse based upon that user’s previous reviews and preferences. But what if we have a brand new user to Yelp? Using collaborative filtering, we can recommend a steakhouse based upon similar user’s ratings. </w:t>
+        <w:t xml:space="preserve">An example of a question being explored could be: “what is the best steakhouse to recommend to a user?” Using content-based filtering, we can recommend a steakhouse based upon that user’s previous reviews and preferences. But what if we have a </w:t>
+      </w:r>
+      <w:proofErr w:type="gramStart"/>
+      <w:r>
+        <w:t>brand new</w:t>
+      </w:r>
+      <w:proofErr w:type="gramEnd"/>
+      <w:r>
+        <w:t xml:space="preserve"> user to Yelp? Using collaborative filtering, we can recommend a steakhouse based upon similar user’s ratings. </w:t>
       </w:r>
     </w:p>
     <w:p>
@@ -77,6 +95,9 @@
       <w:r>
         <w:t xml:space="preserve">Due to the size of the data and sparsity, I took a different approach for my project using the Yelp dataset. My goal is to create a recommender system that would give us insight as to whether a user would like a restaurant (greater than 3 stars) and if a user would </w:t>
       </w:r>
+      <w:r>
+        <w:t>give a rating greater than the business’ average star rating.</w:t>
+      </w:r>
     </w:p>
     <w:p/>
     <w:p>
@@ -112,7 +133,33 @@
     </w:p>
     <w:p>
       <w:r>
-        <w:t>These files were: business.json, review.json, and user.json.</w:t>
+        <w:t xml:space="preserve">These files were: </w:t>
+      </w:r>
+      <w:proofErr w:type="spellStart"/>
+      <w:proofErr w:type="gramStart"/>
+      <w:r>
+        <w:t>business.json</w:t>
+      </w:r>
+      <w:proofErr w:type="spellEnd"/>
+      <w:proofErr w:type="gramEnd"/>
+      <w:r>
+        <w:t xml:space="preserve">, </w:t>
+      </w:r>
+      <w:proofErr w:type="spellStart"/>
+      <w:r>
+        <w:t>review.json</w:t>
+      </w:r>
+      <w:proofErr w:type="spellEnd"/>
+      <w:r>
+        <w:t xml:space="preserve">, and </w:t>
+      </w:r>
+      <w:proofErr w:type="spellStart"/>
+      <w:r>
+        <w:t>user.json</w:t>
+      </w:r>
+      <w:proofErr w:type="spellEnd"/>
+      <w:r>
+        <w:t>.</w:t>
       </w:r>
     </w:p>
     <w:p>
@@ -147,7 +194,15 @@
     <w:p>
       <w:r>
         <w:lastRenderedPageBreak/>
-        <w:t xml:space="preserve">The key to these datasets was the unique id’s for each business, user, and review that we would eventually use. </w:t>
+        <w:t xml:space="preserve">The key to these datasets was the unique </w:t>
+      </w:r>
+      <w:proofErr w:type="gramStart"/>
+      <w:r>
+        <w:t>id’s</w:t>
+      </w:r>
+      <w:proofErr w:type="gramEnd"/>
+      <w:r>
+        <w:t xml:space="preserve"> for each business, user, and review that we would eventually use. </w:t>
       </w:r>
     </w:p>
     <w:p/>
@@ -162,7 +217,23 @@
     <w:p/>
     <w:p>
       <w:r>
-        <w:t xml:space="preserve">The difficulty I ran into most was working with such large files as many times the code that was needed to run took a lot of time. For the goal of this project, we wanted to recommend restaurants to both new and current users. That being said, I began with removing any data where the user_id was null. To eventually predict what users would like, we need to begin with identifying what current users already like and it would be useless to include anything that we can’t trace back to a user. </w:t>
+        <w:t xml:space="preserve">The difficulty I ran into most was working with such large files as many times the code that was needed to run took a lot of time. For the goal of this project, we wanted to recommend restaurants to both new and current users. </w:t>
+      </w:r>
+      <w:proofErr w:type="gramStart"/>
+      <w:r>
+        <w:t>That being said, I</w:t>
+      </w:r>
+      <w:proofErr w:type="gramEnd"/>
+      <w:r>
+        <w:t xml:space="preserve"> began with removing any data where the </w:t>
+      </w:r>
+      <w:proofErr w:type="spellStart"/>
+      <w:r>
+        <w:t>user_id</w:t>
+      </w:r>
+      <w:proofErr w:type="spellEnd"/>
+      <w:r>
+        <w:t xml:space="preserve"> was null. To eventually predict what users would like, we need to begin with identifying what current users already like and it would be useless to include anything that we can’t trace back to a user. </w:t>
       </w:r>
     </w:p>
     <w:p>
@@ -170,7 +241,15 @@
         <w:t xml:space="preserve">We also want to only be working with business data that is related to restaurants or food, therefore the removal of any business data that </w:t>
       </w:r>
       <w:r>
-        <w:t xml:space="preserve">didn’t include “Restaurants” or “Food” as a category was completed. It is very difficult to accurately predict what a user would like if we only know one thing about them, ie. Only have left one review. The next step was to only keep review data of users who had at least 2 reviews associated to them.  </w:t>
+        <w:t xml:space="preserve">didn’t include “Restaurants” or “Food” as a category was completed. It is very difficult to accurately predict what a user would like if we only know one thing about them, </w:t>
+      </w:r>
+      <w:proofErr w:type="spellStart"/>
+      <w:r>
+        <w:t>ie</w:t>
+      </w:r>
+      <w:proofErr w:type="spellEnd"/>
+      <w:r>
+        <w:t xml:space="preserve">. Only have left one review. The next step was to only keep review data of users who had at least 2 reviews associated to them.  </w:t>
       </w:r>
     </w:p>
     <w:p>
@@ -206,7 +285,15 @@
     </w:p>
     <w:p>
       <w:r>
-        <w:t xml:space="preserve">Final cleaning step was to merge together </w:t>
+        <w:t xml:space="preserve">Final cleaning step was to </w:t>
+      </w:r>
+      <w:proofErr w:type="gramStart"/>
+      <w:r>
+        <w:t>merge together</w:t>
+      </w:r>
+      <w:proofErr w:type="gramEnd"/>
+      <w:r>
+        <w:t xml:space="preserve"> </w:t>
       </w:r>
       <w:r>
         <w:t xml:space="preserve">the datasets in a usable format where each user’s review </w:t>
@@ -218,7 +305,15 @@
         <w:t xml:space="preserve">for a business, that business’ attributes, and </w:t>
       </w:r>
       <w:r>
-        <w:t>the user’s attributes were all in one row. This was done by merging on the unique id’s within each dataset.</w:t>
+        <w:t xml:space="preserve">the user’s attributes were all in one row. This was done by merging on the unique </w:t>
+      </w:r>
+      <w:proofErr w:type="gramStart"/>
+      <w:r>
+        <w:t>id’s</w:t>
+      </w:r>
+      <w:proofErr w:type="gramEnd"/>
+      <w:r>
+        <w:t xml:space="preserve"> within each dataset.</w:t>
       </w:r>
     </w:p>
     <w:p>
@@ -226,7 +321,15 @@
         <w:t>By the end of the cleaning process, we h</w:t>
       </w:r>
       <w:r>
-        <w:t>ad a dataframe that looked like this:</w:t>
+        <w:t xml:space="preserve">ad a </w:t>
+      </w:r>
+      <w:proofErr w:type="spellStart"/>
+      <w:r>
+        <w:t>dataframe</w:t>
+      </w:r>
+      <w:proofErr w:type="spellEnd"/>
+      <w:r>
+        <w:t xml:space="preserve"> that looked like this:</w:t>
       </w:r>
     </w:p>
     <w:p>
@@ -392,13 +495,29 @@
     </w:p>
     <w:p>
       <w:r>
-        <w:t>At this point I began exploring the data, and realized that this was too much data to be working with</w:t>
+        <w:t xml:space="preserve">At this point I began exploring the </w:t>
+      </w:r>
+      <w:proofErr w:type="gramStart"/>
+      <w:r>
+        <w:t>data, and</w:t>
+      </w:r>
+      <w:proofErr w:type="gramEnd"/>
+      <w:r>
+        <w:t xml:space="preserve"> realized that this was too much data to be working with</w:t>
       </w:r>
       <w:r>
         <w:t xml:space="preserve">. I made an adjustment in my project to work only with restaurants in Arizona to help reduce the size and to get a better understanding of the restaurants where I live. </w:t>
       </w:r>
       <w:r>
-        <w:t>This was fairly simple and I went back to the initial business data and selected only businesses that were in Arizona</w:t>
+        <w:t xml:space="preserve">This was fairly </w:t>
+      </w:r>
+      <w:proofErr w:type="gramStart"/>
+      <w:r>
+        <w:t>simple</w:t>
+      </w:r>
+      <w:proofErr w:type="gramEnd"/>
+      <w:r>
+        <w:t xml:space="preserve"> and I went back to the initial business data and selected only businesses that were in Arizona</w:t>
       </w:r>
       <w:r>
         <w:t>. T</w:t>
@@ -872,7 +991,15 @@
     </w:p>
     <w:p>
       <w:r>
-        <w:t xml:space="preserve">The target variable for this project was “review_stars” and we had a total of 301,731 </w:t>
+        <w:t>The target variable for this project was “</w:t>
+      </w:r>
+      <w:proofErr w:type="spellStart"/>
+      <w:r>
+        <w:t>review_stars</w:t>
+      </w:r>
+      <w:proofErr w:type="spellEnd"/>
+      <w:r>
+        <w:t xml:space="preserve">” and we had a total of 301,731 </w:t>
       </w:r>
       <w:r>
         <w:t xml:space="preserve">in our dataset. A breakdown of our </w:t>
@@ -1002,7 +1129,15 @@
           </w:tcPr>
           <w:p>
             <w:r>
-              <w:t xml:space="preserve">Number of users : </w:t>
+              <w:t xml:space="preserve">Number of </w:t>
+            </w:r>
+            <w:proofErr w:type="gramStart"/>
+            <w:r>
+              <w:t>users :</w:t>
+            </w:r>
+            <w:proofErr w:type="gramEnd"/>
+            <w:r>
+              <w:t xml:space="preserve"> </w:t>
             </w:r>
           </w:p>
         </w:tc>
@@ -1024,8 +1159,13 @@
           </w:tcPr>
           <w:p>
             <w:r>
-              <w:t>Number of reviews :</w:t>
-            </w:r>
+              <w:t xml:space="preserve">Number of </w:t>
+            </w:r>
+            <w:proofErr w:type="gramStart"/>
+            <w:r>
+              <w:t>reviews :</w:t>
+            </w:r>
+            <w:proofErr w:type="gramEnd"/>
           </w:p>
         </w:tc>
         <w:tc>
@@ -1046,7 +1186,15 @@
           </w:tcPr>
           <w:p>
             <w:r>
-              <w:t xml:space="preserve">Number of ratings  : </w:t>
+              <w:t xml:space="preserve">Number of </w:t>
+            </w:r>
+            <w:proofErr w:type="gramStart"/>
+            <w:r>
+              <w:t>ratings  :</w:t>
+            </w:r>
+            <w:proofErr w:type="gramEnd"/>
+            <w:r>
+              <w:t xml:space="preserve"> </w:t>
             </w:r>
           </w:p>
         </w:tc>
@@ -1289,7 +1437,15 @@
     </w:p>
     <w:p>
       <w:r>
-        <w:t>A more in depth exploration of the ADAboost model can be seen below:</w:t>
+        <w:t xml:space="preserve">A more </w:t>
+      </w:r>
+      <w:proofErr w:type="gramStart"/>
+      <w:r>
+        <w:t>in depth</w:t>
+      </w:r>
+      <w:proofErr w:type="gramEnd"/>
+      <w:r>
+        <w:t xml:space="preserve"> exploration of the ADAboost model can be seen below:</w:t>
       </w:r>
     </w:p>
     <w:p>
@@ -1309,27 +1465,40 @@
     </w:p>
     <w:p>
       <w:r>
-        <w:t xml:space="preserve">[[ 77 </w:t>
+        <w:t xml:space="preserve">[[ </w:t>
+      </w:r>
+      <w:proofErr w:type="gramStart"/>
+      <w:r>
+        <w:t xml:space="preserve">77 </w:t>
       </w:r>
       <w:r>
         <w:t xml:space="preserve"> 75</w:t>
       </w:r>
+      <w:proofErr w:type="gramEnd"/>
       <w:r>
         <w:t>]</w:t>
       </w:r>
     </w:p>
     <w:p>
       <w:r>
-        <w:t xml:space="preserve"> [ </w:t>
-      </w:r>
-      <w:r>
         <w:t xml:space="preserve"> </w:t>
       </w:r>
+      <w:proofErr w:type="gramStart"/>
+      <w:r>
+        <w:t xml:space="preserve">[ </w:t>
+      </w:r>
+      <w:r>
+        <w:t xml:space="preserve"> </w:t>
+      </w:r>
       <w:r>
         <w:t>3</w:t>
       </w:r>
       <w:r>
-        <w:t xml:space="preserve">6 </w:t>
+        <w:t>6</w:t>
+      </w:r>
+      <w:proofErr w:type="gramEnd"/>
+      <w:r>
+        <w:t xml:space="preserve"> </w:t>
       </w:r>
       <w:r>
         <w:t>2</w:t>
@@ -1620,7 +1789,23 @@
     </w:p>
     <w:p>
       <w:r>
-        <w:t>Our classifier is highly sensitive and not very specific. Meaning that it does a great job of predicting when the actual value is positive, but struggles with when the actual value is negative. This greater sensitivity may also be due to the fact that majority of users give higher ratings, if you recall the plot showing user average star distribution from above.</w:t>
+        <w:t xml:space="preserve">Our classifier is highly sensitive and not very specific. Meaning that it does a great job of predicting when the actual value is </w:t>
+      </w:r>
+      <w:proofErr w:type="gramStart"/>
+      <w:r>
+        <w:t>positive, but</w:t>
+      </w:r>
+      <w:proofErr w:type="gramEnd"/>
+      <w:r>
+        <w:t xml:space="preserve"> struggles with when the actual value is negative. This greater sensitivity may also be </w:t>
+      </w:r>
+      <w:proofErr w:type="gramStart"/>
+      <w:r>
+        <w:t>due to the fact that</w:t>
+      </w:r>
+      <w:proofErr w:type="gramEnd"/>
+      <w:r>
+        <w:t xml:space="preserve"> majority of users give higher ratings, if you recall the plot showing user average star distribution from above.</w:t>
       </w:r>
     </w:p>
     <w:p>
@@ -1836,6 +2021,7 @@
       <w:r>
         <w:t xml:space="preserve">[[ </w:t>
       </w:r>
+      <w:proofErr w:type="gramStart"/>
       <w:r>
         <w:t>136</w:t>
       </w:r>
@@ -1848,13 +2034,18 @@
       <w:r>
         <w:t>93</w:t>
       </w:r>
+      <w:proofErr w:type="gramEnd"/>
       <w:r>
         <w:t>]</w:t>
       </w:r>
     </w:p>
     <w:p>
       <w:r>
-        <w:t xml:space="preserve"> [ </w:t>
+        <w:t xml:space="preserve"> </w:t>
+      </w:r>
+      <w:proofErr w:type="gramStart"/>
+      <w:r>
+        <w:t xml:space="preserve">[ </w:t>
       </w:r>
       <w:r>
         <w:t xml:space="preserve"> 6</w:t>
@@ -1862,6 +2053,7 @@
       <w:r>
         <w:t>8</w:t>
       </w:r>
+      <w:proofErr w:type="gramEnd"/>
       <w:r>
         <w:t xml:space="preserve"> </w:t>
       </w:r>
@@ -2143,7 +2335,15 @@
     <w:p/>
     <w:p>
       <w:r>
-        <w:t>Our classifier is just fairly sensitive and specific when predicting if a user would give a rating greater than the business’ average. The second question we targeted to predict wasn’t as accurate as our first question, and this may still be due to the user high rating bias we saw earlier.</w:t>
+        <w:t xml:space="preserve">Our classifier is just </w:t>
+      </w:r>
+      <w:proofErr w:type="gramStart"/>
+      <w:r>
+        <w:t>fairly sensitive</w:t>
+      </w:r>
+      <w:proofErr w:type="gramEnd"/>
+      <w:r>
+        <w:t xml:space="preserve"> and specific when predicting if a user would give a rating greater than the business’ average. The second question we targeted to predict wasn’t as accurate as our first question, and this may still be due to the user high rating bias we saw earlier.</w:t>
       </w:r>
     </w:p>
     <w:p>
@@ -2221,15 +2421,18 @@
     <w:p/>
     <w:p>
       <w:r>
-        <w:t>If given more time and more computational power, I would move all of the data provided and utilize Spark or Hadoop in conjunction with AWS to provide a more in depth analysis and likely yield a better prediction model.</w:t>
-      </w:r>
-      <w:r>
-        <w:t xml:space="preserve"> I would also like to test for a user average star rating bias as this would impact the Yelp Challenge on a larger</w:t>
-      </w:r>
-      <w:bookmarkStart w:id="0" w:name="_GoBack"/>
-      <w:bookmarkEnd w:id="0"/>
-      <w:r>
-        <w:t xml:space="preserve"> scale.</w:t>
+        <w:t xml:space="preserve">If given more time and more computational power, I would move all of the data provided and utilize Spark or Hadoop in conjunction with AWS to provide a more </w:t>
+      </w:r>
+      <w:proofErr w:type="gramStart"/>
+      <w:r>
+        <w:t>in depth</w:t>
+      </w:r>
+      <w:proofErr w:type="gramEnd"/>
+      <w:r>
+        <w:t xml:space="preserve"> analysis and likely yield a better prediction model.</w:t>
+      </w:r>
+      <w:r>
+        <w:t xml:space="preserve"> I would also like to test for a user average star rating bias as this would impact the Yelp Challenge on a larger scale.</w:t>
       </w:r>
     </w:p>
     <w:sectPr>

</xml_diff>